<commit_message>
add archivo y png del programa Dia
agrego archivo dia y png del punto 01
</commit_message>
<xml_diff>
--- a/TP02_FinesRodrigo.docx
+++ b/TP02_FinesRodrigo.docx
@@ -206,7 +206,7 @@
                 <v:shape id="_x0000_i1025" type="#_x0000_t75" style="width:78.15pt;height:44.85pt" o:ole="">
                   <v:imagedata r:id="rId7" o:title=""/>
                 </v:shape>
-                <o:OLEObject Type="Embed" ProgID="PBrush" ShapeID="_x0000_i1025" DrawAspect="Content" ObjectID="_1777062332" r:id="rId8"/>
+                <o:OLEObject Type="Embed" ProgID="PBrush" ShapeID="_x0000_i1025" DrawAspect="Content" ObjectID="_1777068203" r:id="rId8"/>
               </w:object>
             </w:r>
           </w:p>
@@ -1421,34 +1421,1881 @@
         <w:t xml:space="preserve"> para generar los movimientos</w:t>
       </w:r>
     </w:p>
-    <w:p>
-      <w:r>
-        <w:t>Desarrollo d</w:t>
-      </w:r>
-      <w:r>
-        <w:t>el punto</w:t>
-      </w:r>
-      <w:r>
-        <w:t>:</w:t>
-      </w:r>
-    </w:p>
-    <w:p>
-      <w:pPr>
-        <w:sectPr>
-          <w:pgSz w:w="11906" w:h="16838"/>
-          <w:pgMar w:top="1417" w:right="1701" w:bottom="1417" w:left="1701" w:header="708" w:footer="708" w:gutter="0"/>
-          <w:pgBorders w:display="notFirstPage">
-            <w:bottom w:val="double" w:sz="4" w:space="1" w:color="2F5496" w:themeColor="accent1" w:themeShade="BF"/>
-          </w:pgBorders>
-          <w:cols w:space="708"/>
-          <w:titlePg/>
-          <w:docGrid w:linePitch="360"/>
-        </w:sectPr>
-      </w:pPr>
-    </w:p>
-    <w:p>
+    <w:tbl>
+      <w:tblPr>
+        <w:tblpPr w:leftFromText="180" w:rightFromText="180" w:bottomFromText="160" w:vertAnchor="page" w:horzAnchor="margin" w:tblpY="3784"/>
+        <w:tblW w:w="8757" w:type="dxa"/>
+        <w:tblBorders>
+          <w:top w:val="single" w:sz="4" w:space="0" w:color="auto"/>
+          <w:left w:val="single" w:sz="4" w:space="0" w:color="auto"/>
+          <w:bottom w:val="single" w:sz="4" w:space="0" w:color="auto"/>
+          <w:right w:val="single" w:sz="4" w:space="0" w:color="auto"/>
+          <w:insideH w:val="single" w:sz="4" w:space="0" w:color="auto"/>
+          <w:insideV w:val="single" w:sz="4" w:space="0" w:color="auto"/>
+        </w:tblBorders>
+        <w:tblLook w:val="04A0" w:firstRow="1" w:lastRow="0" w:firstColumn="1" w:lastColumn="0" w:noHBand="0" w:noVBand="1"/>
+      </w:tblPr>
+      <w:tblGrid>
+        <w:gridCol w:w="3667"/>
+        <w:gridCol w:w="971"/>
+        <w:gridCol w:w="4119"/>
+      </w:tblGrid>
+      <w:tr>
+        <w:trPr>
+          <w:trHeight w:val="166"/>
+        </w:trPr>
+        <w:tc>
+          <w:tcPr>
+            <w:tcW w:w="8757" w:type="dxa"/>
+            <w:gridSpan w:val="3"/>
+            <w:tcBorders>
+              <w:top w:val="single" w:sz="4" w:space="0" w:color="auto"/>
+              <w:left w:val="single" w:sz="4" w:space="0" w:color="auto"/>
+              <w:bottom w:val="single" w:sz="4" w:space="0" w:color="auto"/>
+              <w:right w:val="single" w:sz="4" w:space="0" w:color="auto"/>
+            </w:tcBorders>
+            <w:hideMark/>
+          </w:tcPr>
+          <w:p>
+            <w:pPr>
+              <w:jc w:val="right"/>
+              <w:rPr>
+                <w:color w:val="000000" w:themeColor="text1"/>
+              </w:rPr>
+            </w:pPr>
+            <w:r>
+              <w:rPr>
+                <w:color w:val="000000" w:themeColor="text1"/>
+              </w:rPr>
+              <w:t>HISTORIA DEL USUARIO</w:t>
+            </w:r>
+          </w:p>
+        </w:tc>
+      </w:tr>
+      <w:tr>
+        <w:trPr>
+          <w:trHeight w:val="337"/>
+        </w:trPr>
+        <w:tc>
+          <w:tcPr>
+            <w:tcW w:w="3667" w:type="dxa"/>
+            <w:tcBorders>
+              <w:top w:val="single" w:sz="4" w:space="0" w:color="auto"/>
+              <w:left w:val="single" w:sz="4" w:space="0" w:color="auto"/>
+              <w:bottom w:val="single" w:sz="4" w:space="0" w:color="auto"/>
+              <w:right w:val="single" w:sz="4" w:space="0" w:color="auto"/>
+            </w:tcBorders>
+            <w:hideMark/>
+          </w:tcPr>
+          <w:p>
+            <w:pPr>
+              <w:rPr>
+                <w:color w:val="000000" w:themeColor="text1"/>
+              </w:rPr>
+            </w:pPr>
+            <w:r>
+              <w:rPr>
+                <w:color w:val="000000" w:themeColor="text1"/>
+              </w:rPr>
+              <w:t>Código: HU001</w:t>
+            </w:r>
+          </w:p>
+        </w:tc>
+        <w:tc>
+          <w:tcPr>
+            <w:tcW w:w="5090" w:type="dxa"/>
+            <w:gridSpan w:val="2"/>
+            <w:tcBorders>
+              <w:top w:val="single" w:sz="4" w:space="0" w:color="auto"/>
+              <w:left w:val="single" w:sz="4" w:space="0" w:color="auto"/>
+              <w:bottom w:val="single" w:sz="4" w:space="0" w:color="auto"/>
+              <w:right w:val="single" w:sz="4" w:space="0" w:color="auto"/>
+            </w:tcBorders>
+            <w:hideMark/>
+          </w:tcPr>
+          <w:p>
+            <w:pPr>
+              <w:rPr>
+                <w:color w:val="000000" w:themeColor="text1"/>
+              </w:rPr>
+            </w:pPr>
+            <w:r>
+              <w:rPr>
+                <w:color w:val="000000" w:themeColor="text1"/>
+              </w:rPr>
+              <w:t xml:space="preserve">Usuario: </w:t>
+            </w:r>
+            <w:r>
+              <w:rPr>
+                <w:color w:val="000000" w:themeColor="text1"/>
+              </w:rPr>
+              <w:t>Jugador-Desarrollador</w:t>
+            </w:r>
+          </w:p>
+        </w:tc>
+      </w:tr>
+      <w:tr>
+        <w:trPr>
+          <w:trHeight w:val="229"/>
+        </w:trPr>
+        <w:tc>
+          <w:tcPr>
+            <w:tcW w:w="8757" w:type="dxa"/>
+            <w:gridSpan w:val="3"/>
+            <w:tcBorders>
+              <w:top w:val="single" w:sz="4" w:space="0" w:color="auto"/>
+              <w:left w:val="single" w:sz="4" w:space="0" w:color="auto"/>
+              <w:bottom w:val="single" w:sz="4" w:space="0" w:color="auto"/>
+              <w:right w:val="single" w:sz="4" w:space="0" w:color="auto"/>
+            </w:tcBorders>
+            <w:hideMark/>
+          </w:tcPr>
+          <w:p>
+            <w:pPr>
+              <w:rPr>
+                <w:color w:val="000000" w:themeColor="text1"/>
+              </w:rPr>
+            </w:pPr>
+            <w:r>
+              <w:rPr>
+                <w:color w:val="000000" w:themeColor="text1"/>
+              </w:rPr>
+              <w:t xml:space="preserve">Nombre de Historia de usuario: </w:t>
+            </w:r>
+            <w:proofErr w:type="spellStart"/>
+            <w:r>
+              <w:rPr>
+                <w:color w:val="000000" w:themeColor="text1"/>
+              </w:rPr>
+              <w:t>Visualizacion</w:t>
+            </w:r>
+            <w:proofErr w:type="spellEnd"/>
+            <w:r>
+              <w:rPr>
+                <w:color w:val="000000" w:themeColor="text1"/>
+              </w:rPr>
+              <w:t xml:space="preserve"> y </w:t>
+            </w:r>
+            <w:r>
+              <w:rPr>
+                <w:color w:val="000000" w:themeColor="text1"/>
+              </w:rPr>
+              <w:t>movimiento</w:t>
+            </w:r>
+            <w:r>
+              <w:rPr>
+                <w:color w:val="000000" w:themeColor="text1"/>
+              </w:rPr>
+              <w:t xml:space="preserve"> de </w:t>
+            </w:r>
+            <w:proofErr w:type="spellStart"/>
+            <w:r>
+              <w:rPr>
+                <w:color w:val="000000" w:themeColor="text1"/>
+              </w:rPr>
+              <w:t>game</w:t>
+            </w:r>
+            <w:proofErr w:type="spellEnd"/>
+            <w:r>
+              <w:rPr>
+                <w:color w:val="000000" w:themeColor="text1"/>
+              </w:rPr>
+              <w:t xml:space="preserve"> </w:t>
+            </w:r>
+            <w:proofErr w:type="spellStart"/>
+            <w:r>
+              <w:rPr>
+                <w:color w:val="000000" w:themeColor="text1"/>
+              </w:rPr>
+              <w:t>objects</w:t>
+            </w:r>
+            <w:proofErr w:type="spellEnd"/>
+          </w:p>
+        </w:tc>
+      </w:tr>
+      <w:tr>
+        <w:trPr>
+          <w:trHeight w:val="310"/>
+        </w:trPr>
+        <w:tc>
+          <w:tcPr>
+            <w:tcW w:w="4638" w:type="dxa"/>
+            <w:gridSpan w:val="2"/>
+            <w:tcBorders>
+              <w:top w:val="single" w:sz="4" w:space="0" w:color="auto"/>
+              <w:left w:val="single" w:sz="4" w:space="0" w:color="auto"/>
+              <w:bottom w:val="single" w:sz="4" w:space="0" w:color="auto"/>
+              <w:right w:val="single" w:sz="4" w:space="0" w:color="auto"/>
+            </w:tcBorders>
+            <w:hideMark/>
+          </w:tcPr>
+          <w:p>
+            <w:pPr>
+              <w:rPr>
+                <w:color w:val="000000" w:themeColor="text1"/>
+              </w:rPr>
+            </w:pPr>
+            <w:r>
+              <w:rPr>
+                <w:color w:val="000000" w:themeColor="text1"/>
+              </w:rPr>
+              <w:t>Prioridad: Alta</w:t>
+            </w:r>
+          </w:p>
+        </w:tc>
+        <w:tc>
+          <w:tcPr>
+            <w:tcW w:w="4119" w:type="dxa"/>
+            <w:tcBorders>
+              <w:top w:val="single" w:sz="4" w:space="0" w:color="auto"/>
+              <w:left w:val="single" w:sz="4" w:space="0" w:color="auto"/>
+              <w:bottom w:val="single" w:sz="4" w:space="0" w:color="auto"/>
+              <w:right w:val="single" w:sz="4" w:space="0" w:color="auto"/>
+            </w:tcBorders>
+            <w:hideMark/>
+          </w:tcPr>
+          <w:p>
+            <w:pPr>
+              <w:rPr>
+                <w:color w:val="000000" w:themeColor="text1"/>
+              </w:rPr>
+            </w:pPr>
+            <w:r>
+              <w:rPr>
+                <w:color w:val="000000" w:themeColor="text1"/>
+              </w:rPr>
+              <w:t>Riesgo de desarrollo: Alta</w:t>
+            </w:r>
+          </w:p>
+        </w:tc>
+      </w:tr>
+      <w:tr>
+        <w:trPr>
+          <w:trHeight w:val="400"/>
+        </w:trPr>
+        <w:tc>
+          <w:tcPr>
+            <w:tcW w:w="4638" w:type="dxa"/>
+            <w:gridSpan w:val="2"/>
+            <w:tcBorders>
+              <w:top w:val="single" w:sz="4" w:space="0" w:color="auto"/>
+              <w:left w:val="single" w:sz="4" w:space="0" w:color="auto"/>
+              <w:bottom w:val="single" w:sz="4" w:space="0" w:color="auto"/>
+              <w:right w:val="single" w:sz="4" w:space="0" w:color="auto"/>
+            </w:tcBorders>
+            <w:hideMark/>
+          </w:tcPr>
+          <w:p>
+            <w:pPr>
+              <w:ind w:left="-7"/>
+              <w:rPr>
+                <w:color w:val="000000" w:themeColor="text1"/>
+              </w:rPr>
+            </w:pPr>
+            <w:r>
+              <w:rPr>
+                <w:color w:val="000000" w:themeColor="text1"/>
+              </w:rPr>
+              <w:t>Estimación: 1hora</w:t>
+            </w:r>
+          </w:p>
+        </w:tc>
+        <w:tc>
+          <w:tcPr>
+            <w:tcW w:w="4119" w:type="dxa"/>
+            <w:tcBorders>
+              <w:top w:val="single" w:sz="4" w:space="0" w:color="auto"/>
+              <w:left w:val="single" w:sz="4" w:space="0" w:color="auto"/>
+              <w:bottom w:val="single" w:sz="4" w:space="0" w:color="auto"/>
+              <w:right w:val="single" w:sz="4" w:space="0" w:color="auto"/>
+            </w:tcBorders>
+            <w:hideMark/>
+          </w:tcPr>
+          <w:p>
+            <w:pPr>
+              <w:rPr>
+                <w:color w:val="000000" w:themeColor="text1"/>
+              </w:rPr>
+            </w:pPr>
+            <w:r>
+              <w:rPr>
+                <w:color w:val="000000" w:themeColor="text1"/>
+              </w:rPr>
+              <w:t>Iteración asignada: 1</w:t>
+            </w:r>
+          </w:p>
+        </w:tc>
+      </w:tr>
+      <w:tr>
+        <w:trPr>
+          <w:trHeight w:val="301"/>
+        </w:trPr>
+        <w:tc>
+          <w:tcPr>
+            <w:tcW w:w="8757" w:type="dxa"/>
+            <w:gridSpan w:val="3"/>
+            <w:tcBorders>
+              <w:top w:val="single" w:sz="4" w:space="0" w:color="auto"/>
+              <w:left w:val="single" w:sz="4" w:space="0" w:color="auto"/>
+              <w:bottom w:val="single" w:sz="4" w:space="0" w:color="auto"/>
+              <w:right w:val="single" w:sz="4" w:space="0" w:color="auto"/>
+            </w:tcBorders>
+            <w:hideMark/>
+          </w:tcPr>
+          <w:p>
+            <w:pPr>
+              <w:ind w:left="-7"/>
+              <w:rPr>
+                <w:b/>
+                <w:bCs/>
+                <w:color w:val="000000" w:themeColor="text1"/>
+              </w:rPr>
+            </w:pPr>
+            <w:r>
+              <w:rPr>
+                <w:b/>
+                <w:bCs/>
+                <w:color w:val="000000" w:themeColor="text1"/>
+              </w:rPr>
+              <w:t xml:space="preserve">Responsable: </w:t>
+            </w:r>
+            <w:r>
+              <w:rPr>
+                <w:b/>
+                <w:bCs/>
+                <w:color w:val="000000" w:themeColor="text1"/>
+              </w:rPr>
+              <w:t>Fines Rodrigo Luciano</w:t>
+            </w:r>
+          </w:p>
+        </w:tc>
+      </w:tr>
+      <w:tr>
+        <w:trPr>
+          <w:trHeight w:val="1021"/>
+        </w:trPr>
+        <w:tc>
+          <w:tcPr>
+            <w:tcW w:w="8757" w:type="dxa"/>
+            <w:gridSpan w:val="3"/>
+            <w:tcBorders>
+              <w:top w:val="single" w:sz="4" w:space="0" w:color="auto"/>
+              <w:left w:val="single" w:sz="4" w:space="0" w:color="auto"/>
+              <w:bottom w:val="single" w:sz="4" w:space="0" w:color="auto"/>
+              <w:right w:val="single" w:sz="4" w:space="0" w:color="auto"/>
+            </w:tcBorders>
+            <w:hideMark/>
+          </w:tcPr>
+          <w:p>
+            <w:pPr>
+              <w:rPr>
+                <w:b/>
+                <w:bCs/>
+                <w:color w:val="000000" w:themeColor="text1"/>
+              </w:rPr>
+            </w:pPr>
+            <w:r>
+              <w:rPr>
+                <w:b/>
+                <w:bCs/>
+                <w:color w:val="000000" w:themeColor="text1"/>
+              </w:rPr>
+              <w:t>Descripción:</w:t>
+            </w:r>
+          </w:p>
+          <w:p>
+            <w:pPr>
+              <w:rPr>
+                <w:color w:val="000000" w:themeColor="text1"/>
+              </w:rPr>
+            </w:pPr>
+            <w:r>
+              <w:rPr>
+                <w:b/>
+                <w:bCs/>
+                <w:color w:val="000000" w:themeColor="text1"/>
+              </w:rPr>
+              <w:t>Como</w:t>
+            </w:r>
+            <w:r>
+              <w:rPr>
+                <w:color w:val="000000" w:themeColor="text1"/>
+              </w:rPr>
+              <w:t xml:space="preserve"> desarrollador de un juego </w:t>
+            </w:r>
+            <w:proofErr w:type="spellStart"/>
+            <w:r>
+              <w:rPr>
+                <w:color w:val="000000" w:themeColor="text1"/>
+              </w:rPr>
+              <w:t>shooter</w:t>
+            </w:r>
+            <w:proofErr w:type="spellEnd"/>
+            <w:r>
+              <w:rPr>
+                <w:color w:val="000000" w:themeColor="text1"/>
+              </w:rPr>
+              <w:t xml:space="preserve"> </w:t>
+            </w:r>
+            <w:r>
+              <w:rPr>
+                <w:b/>
+                <w:bCs/>
+                <w:color w:val="000000" w:themeColor="text1"/>
+              </w:rPr>
+              <w:t xml:space="preserve">Quiero </w:t>
+            </w:r>
+            <w:r>
+              <w:rPr>
+                <w:color w:val="000000" w:themeColor="text1"/>
+              </w:rPr>
+              <w:t xml:space="preserve">definir la visualización y movimiento de una clase </w:t>
+            </w:r>
+            <w:proofErr w:type="spellStart"/>
+            <w:r>
+              <w:rPr>
+                <w:color w:val="000000" w:themeColor="text1"/>
+              </w:rPr>
+              <w:t>GameObject</w:t>
+            </w:r>
+            <w:proofErr w:type="spellEnd"/>
+            <w:r>
+              <w:rPr>
+                <w:color w:val="000000" w:themeColor="text1"/>
+              </w:rPr>
+              <w:t xml:space="preserve">, </w:t>
+            </w:r>
+            <w:r>
+              <w:rPr>
+                <w:b/>
+                <w:bCs/>
+                <w:color w:val="000000" w:themeColor="text1"/>
+              </w:rPr>
+              <w:t>Para</w:t>
+            </w:r>
+            <w:r>
+              <w:rPr>
+                <w:color w:val="000000" w:themeColor="text1"/>
+              </w:rPr>
+              <w:t xml:space="preserve"> </w:t>
+            </w:r>
+            <w:r>
+              <w:rPr>
+                <w:color w:val="000000" w:themeColor="text1"/>
+              </w:rPr>
+              <w:t xml:space="preserve">crear un juego con </w:t>
+            </w:r>
+            <w:proofErr w:type="spellStart"/>
+            <w:r>
+              <w:rPr>
+                <w:color w:val="000000" w:themeColor="text1"/>
+              </w:rPr>
+              <w:t>el</w:t>
+            </w:r>
+            <w:proofErr w:type="spellEnd"/>
+            <w:r>
+              <w:rPr>
+                <w:color w:val="000000" w:themeColor="text1"/>
+              </w:rPr>
+              <w:t xml:space="preserve"> fin de tener una buena experiencia al </w:t>
+            </w:r>
+            <w:proofErr w:type="gramStart"/>
+            <w:r>
+              <w:rPr>
+                <w:color w:val="000000" w:themeColor="text1"/>
+              </w:rPr>
+              <w:t xml:space="preserve">jugarlo </w:t>
+            </w:r>
+            <w:r>
+              <w:rPr>
+                <w:color w:val="000000" w:themeColor="text1"/>
+              </w:rPr>
+              <w:t>.</w:t>
+            </w:r>
+            <w:proofErr w:type="gramEnd"/>
+          </w:p>
+        </w:tc>
+      </w:tr>
+      <w:tr>
+        <w:trPr>
+          <w:trHeight w:val="211"/>
+        </w:trPr>
+        <w:tc>
+          <w:tcPr>
+            <w:tcW w:w="8757" w:type="dxa"/>
+            <w:gridSpan w:val="3"/>
+            <w:tcBorders>
+              <w:top w:val="single" w:sz="4" w:space="0" w:color="auto"/>
+              <w:left w:val="single" w:sz="4" w:space="0" w:color="auto"/>
+              <w:bottom w:val="single" w:sz="4" w:space="0" w:color="auto"/>
+              <w:right w:val="single" w:sz="4" w:space="0" w:color="auto"/>
+            </w:tcBorders>
+          </w:tcPr>
+          <w:p>
+            <w:pPr>
+              <w:ind w:left="-7"/>
+              <w:rPr>
+                <w:b/>
+                <w:bCs/>
+                <w:color w:val="000000" w:themeColor="text1"/>
+              </w:rPr>
+            </w:pPr>
+            <w:r>
+              <w:rPr>
+                <w:b/>
+                <w:bCs/>
+                <w:color w:val="000000" w:themeColor="text1"/>
+              </w:rPr>
+              <w:t>Criterios de aceptación:</w:t>
+            </w:r>
+          </w:p>
+          <w:p>
+            <w:pPr>
+              <w:jc w:val="both"/>
+              <w:rPr>
+                <w:color w:val="000000" w:themeColor="text1"/>
+              </w:rPr>
+            </w:pPr>
+            <w:r>
+              <w:rPr>
+                <w:b/>
+                <w:bCs/>
+                <w:color w:val="000000" w:themeColor="text1"/>
+              </w:rPr>
+              <w:t xml:space="preserve">La clase </w:t>
+            </w:r>
+            <w:proofErr w:type="spellStart"/>
+            <w:r>
+              <w:rPr>
+                <w:b/>
+                <w:bCs/>
+                <w:color w:val="000000" w:themeColor="text1"/>
+              </w:rPr>
+              <w:t>GameObject</w:t>
+            </w:r>
+            <w:proofErr w:type="spellEnd"/>
+            <w:r>
+              <w:rPr>
+                <w:b/>
+                <w:bCs/>
+                <w:color w:val="000000" w:themeColor="text1"/>
+              </w:rPr>
+              <w:t xml:space="preserve"> </w:t>
+            </w:r>
+            <w:proofErr w:type="spellStart"/>
+            <w:r>
+              <w:rPr>
+                <w:b/>
+                <w:bCs/>
+                <w:color w:val="000000" w:themeColor="text1"/>
+              </w:rPr>
+              <w:t>Shooter</w:t>
+            </w:r>
+            <w:proofErr w:type="spellEnd"/>
+            <w:r>
+              <w:rPr>
+                <w:b/>
+                <w:bCs/>
+                <w:color w:val="000000" w:themeColor="text1"/>
+              </w:rPr>
+              <w:t xml:space="preserve"> </w:t>
+            </w:r>
+            <w:r>
+              <w:rPr>
+                <w:color w:val="000000" w:themeColor="text1"/>
+              </w:rPr>
+              <w:t>puede moverse en 8 direcciones.</w:t>
+            </w:r>
+          </w:p>
+          <w:p>
+            <w:pPr>
+              <w:jc w:val="center"/>
+              <w:rPr>
+                <w:color w:val="000000" w:themeColor="text1"/>
+              </w:rPr>
+            </w:pPr>
+            <w:r>
+              <w:rPr>
+                <w:color w:val="000000" w:themeColor="text1"/>
+              </w:rPr>
+              <w:drawing>
+                <wp:inline distT="0" distB="0" distL="0" distR="0" wp14:anchorId="23713C41" wp14:editId="4A215644">
+                  <wp:extent cx="1457325" cy="1099820"/>
+                  <wp:effectExtent l="0" t="0" r="9525" b="5080"/>
+                  <wp:docPr id="7" name="Imagen 7"/>
+                  <wp:cNvGraphicFramePr>
+                    <a:graphicFrameLocks xmlns:a="http://schemas.openxmlformats.org/drawingml/2006/main" noChangeAspect="1"/>
+                  </wp:cNvGraphicFramePr>
+                  <a:graphic xmlns:a="http://schemas.openxmlformats.org/drawingml/2006/main">
+                    <a:graphicData uri="http://schemas.openxmlformats.org/drawingml/2006/picture">
+                      <pic:pic xmlns:pic="http://schemas.openxmlformats.org/drawingml/2006/picture">
+                        <pic:nvPicPr>
+                          <pic:cNvPr id="1" name=""/>
+                          <pic:cNvPicPr/>
+                        </pic:nvPicPr>
+                        <pic:blipFill>
+                          <a:blip r:embed="rId11" cstate="print">
+                            <a:extLst>
+                              <a:ext uri="{28A0092B-C50C-407E-A947-70E740481C1C}">
+                                <a14:useLocalDpi xmlns:a14="http://schemas.microsoft.com/office/drawing/2010/main" val="0"/>
+                              </a:ext>
+                            </a:extLst>
+                          </a:blip>
+                          <a:stretch>
+                            <a:fillRect/>
+                          </a:stretch>
+                        </pic:blipFill>
+                        <pic:spPr>
+                          <a:xfrm>
+                            <a:off x="0" y="0"/>
+                            <a:ext cx="1457325" cy="1099820"/>
+                          </a:xfrm>
+                          <a:prstGeom prst="rect">
+                            <a:avLst/>
+                          </a:prstGeom>
+                        </pic:spPr>
+                      </pic:pic>
+                    </a:graphicData>
+                  </a:graphic>
+                </wp:inline>
+              </w:drawing>
+            </w:r>
+          </w:p>
+          <w:p>
+            <w:pPr>
+              <w:ind w:left="-7"/>
+              <w:jc w:val="both"/>
+              <w:rPr>
+                <w:color w:val="000000" w:themeColor="text1"/>
+              </w:rPr>
+            </w:pPr>
+            <w:r>
+              <w:rPr>
+                <w:b/>
+                <w:bCs/>
+                <w:color w:val="000000" w:themeColor="text1"/>
+              </w:rPr>
+              <w:t xml:space="preserve">La clase </w:t>
+            </w:r>
+            <w:proofErr w:type="spellStart"/>
+            <w:r>
+              <w:rPr>
+                <w:b/>
+                <w:bCs/>
+                <w:color w:val="000000" w:themeColor="text1"/>
+              </w:rPr>
+              <w:t>Gameobject</w:t>
+            </w:r>
+            <w:proofErr w:type="spellEnd"/>
+            <w:r>
+              <w:rPr>
+                <w:b/>
+                <w:bCs/>
+                <w:color w:val="000000" w:themeColor="text1"/>
+              </w:rPr>
+              <w:t xml:space="preserve"> </w:t>
+            </w:r>
+            <w:proofErr w:type="spellStart"/>
+            <w:r>
+              <w:rPr>
+                <w:b/>
+                <w:bCs/>
+                <w:color w:val="000000" w:themeColor="text1"/>
+              </w:rPr>
+              <w:t>Asteoride</w:t>
+            </w:r>
+            <w:proofErr w:type="spellEnd"/>
+            <w:r>
+              <w:rPr>
+                <w:b/>
+                <w:bCs/>
+                <w:color w:val="000000" w:themeColor="text1"/>
+              </w:rPr>
+              <w:t xml:space="preserve"> </w:t>
+            </w:r>
+            <w:r>
+              <w:rPr>
+                <w:color w:val="000000" w:themeColor="text1"/>
+              </w:rPr>
+              <w:t>se mueven de forma paralela de arriba hacia abajo.</w:t>
+            </w:r>
+          </w:p>
+          <w:p>
+            <w:pPr>
+              <w:ind w:left="-7"/>
+              <w:jc w:val="center"/>
+              <w:rPr>
+                <w:color w:val="000000" w:themeColor="text1"/>
+              </w:rPr>
+            </w:pPr>
+            <w:r>
+              <w:rPr>
+                <w:color w:val="000000" w:themeColor="text1"/>
+              </w:rPr>
+              <w:drawing>
+                <wp:inline distT="0" distB="0" distL="0" distR="0" wp14:anchorId="0D372552" wp14:editId="518214D9">
+                  <wp:extent cx="762000" cy="1008434"/>
+                  <wp:effectExtent l="0" t="0" r="0" b="1270"/>
+                  <wp:docPr id="10" name="Imagen 10"/>
+                  <wp:cNvGraphicFramePr>
+                    <a:graphicFrameLocks xmlns:a="http://schemas.openxmlformats.org/drawingml/2006/main" noChangeAspect="1"/>
+                  </wp:cNvGraphicFramePr>
+                  <a:graphic xmlns:a="http://schemas.openxmlformats.org/drawingml/2006/main">
+                    <a:graphicData uri="http://schemas.openxmlformats.org/drawingml/2006/picture">
+                      <pic:pic xmlns:pic="http://schemas.openxmlformats.org/drawingml/2006/picture">
+                        <pic:nvPicPr>
+                          <pic:cNvPr id="1" name=""/>
+                          <pic:cNvPicPr/>
+                        </pic:nvPicPr>
+                        <pic:blipFill>
+                          <a:blip r:embed="rId12"/>
+                          <a:stretch>
+                            <a:fillRect/>
+                          </a:stretch>
+                        </pic:blipFill>
+                        <pic:spPr>
+                          <a:xfrm flipV="1">
+                            <a:off x="0" y="0"/>
+                            <a:ext cx="765936" cy="1013643"/>
+                          </a:xfrm>
+                          <a:prstGeom prst="rect">
+                            <a:avLst/>
+                          </a:prstGeom>
+                        </pic:spPr>
+                      </pic:pic>
+                    </a:graphicData>
+                  </a:graphic>
+                </wp:inline>
+              </w:drawing>
+            </w:r>
+          </w:p>
+          <w:p>
+            <w:pPr>
+              <w:ind w:left="-7"/>
+              <w:jc w:val="both"/>
+              <w:rPr>
+                <w:color w:val="000000" w:themeColor="text1"/>
+              </w:rPr>
+            </w:pPr>
+          </w:p>
+          <w:p>
+            <w:pPr>
+              <w:ind w:left="-7"/>
+              <w:jc w:val="both"/>
+              <w:rPr>
+                <w:color w:val="000000" w:themeColor="text1"/>
+              </w:rPr>
+            </w:pPr>
+            <w:r>
+              <w:rPr>
+                <w:b/>
+                <w:bCs/>
+                <w:color w:val="000000" w:themeColor="text1"/>
+              </w:rPr>
+              <w:t xml:space="preserve">La clase </w:t>
+            </w:r>
+            <w:proofErr w:type="spellStart"/>
+            <w:r>
+              <w:rPr>
+                <w:b/>
+                <w:bCs/>
+                <w:color w:val="000000" w:themeColor="text1"/>
+              </w:rPr>
+              <w:t>GameObjects</w:t>
+            </w:r>
+            <w:proofErr w:type="spellEnd"/>
+            <w:r>
+              <w:rPr>
+                <w:b/>
+                <w:bCs/>
+                <w:color w:val="000000" w:themeColor="text1"/>
+              </w:rPr>
+              <w:t xml:space="preserve"> posee un</w:t>
+            </w:r>
+            <w:r>
+              <w:rPr>
+                <w:b/>
+                <w:bCs/>
+                <w:color w:val="000000" w:themeColor="text1"/>
+              </w:rPr>
+              <w:t xml:space="preserve"> HUD</w:t>
+            </w:r>
+            <w:r>
+              <w:rPr>
+                <w:color w:val="000000" w:themeColor="text1"/>
+              </w:rPr>
+              <w:t xml:space="preserve"> que</w:t>
+            </w:r>
+            <w:r>
+              <w:rPr>
+                <w:color w:val="000000" w:themeColor="text1"/>
+              </w:rPr>
+              <w:t xml:space="preserve"> visualiza y </w:t>
+            </w:r>
+            <w:r>
+              <w:rPr>
+                <w:color w:val="000000" w:themeColor="text1"/>
+              </w:rPr>
+              <w:t>muestr</w:t>
+            </w:r>
+            <w:r>
+              <w:rPr>
+                <w:color w:val="000000" w:themeColor="text1"/>
+              </w:rPr>
+              <w:t>a</w:t>
+            </w:r>
+            <w:r>
+              <w:rPr>
+                <w:color w:val="000000" w:themeColor="text1"/>
+              </w:rPr>
+              <w:t xml:space="preserve"> la cantidad de vidas del </w:t>
+            </w:r>
+            <w:proofErr w:type="spellStart"/>
+            <w:r>
+              <w:rPr>
+                <w:color w:val="000000" w:themeColor="text1"/>
+              </w:rPr>
+              <w:t>Shooter</w:t>
+            </w:r>
+            <w:proofErr w:type="spellEnd"/>
+            <w:r>
+              <w:rPr>
+                <w:color w:val="000000" w:themeColor="text1"/>
+              </w:rPr>
+              <w:t>.</w:t>
+            </w:r>
+          </w:p>
+          <w:p>
+            <w:pPr>
+              <w:ind w:left="-7"/>
+              <w:jc w:val="center"/>
+              <w:rPr>
+                <w:b/>
+                <w:bCs/>
+                <w:color w:val="000000" w:themeColor="text1"/>
+              </w:rPr>
+            </w:pPr>
+            <w:r>
+              <w:rPr>
+                <w:b/>
+                <w:bCs/>
+                <w:color w:val="000000" w:themeColor="text1"/>
+              </w:rPr>
+              <w:drawing>
+                <wp:inline distT="0" distB="0" distL="0" distR="0" wp14:anchorId="72285A4E" wp14:editId="351A4EC6">
+                  <wp:extent cx="2124075" cy="422955"/>
+                  <wp:effectExtent l="0" t="0" r="0" b="0"/>
+                  <wp:docPr id="11" name="Imagen 11"/>
+                  <wp:cNvGraphicFramePr>
+                    <a:graphicFrameLocks xmlns:a="http://schemas.openxmlformats.org/drawingml/2006/main" noChangeAspect="1"/>
+                  </wp:cNvGraphicFramePr>
+                  <a:graphic xmlns:a="http://schemas.openxmlformats.org/drawingml/2006/main">
+                    <a:graphicData uri="http://schemas.openxmlformats.org/drawingml/2006/picture">
+                      <pic:pic xmlns:pic="http://schemas.openxmlformats.org/drawingml/2006/picture">
+                        <pic:nvPicPr>
+                          <pic:cNvPr id="1" name=""/>
+                          <pic:cNvPicPr/>
+                        </pic:nvPicPr>
+                        <pic:blipFill>
+                          <a:blip r:embed="rId13"/>
+                          <a:stretch>
+                            <a:fillRect/>
+                          </a:stretch>
+                        </pic:blipFill>
+                        <pic:spPr>
+                          <a:xfrm>
+                            <a:off x="0" y="0"/>
+                            <a:ext cx="2195947" cy="437267"/>
+                          </a:xfrm>
+                          <a:prstGeom prst="rect">
+                            <a:avLst/>
+                          </a:prstGeom>
+                        </pic:spPr>
+                      </pic:pic>
+                    </a:graphicData>
+                  </a:graphic>
+                </wp:inline>
+              </w:drawing>
+            </w:r>
+          </w:p>
+        </w:tc>
+      </w:tr>
+      <w:tr>
+        <w:trPr>
+          <w:trHeight w:val="211"/>
+        </w:trPr>
+        <w:tc>
+          <w:tcPr>
+            <w:tcW w:w="8757" w:type="dxa"/>
+            <w:gridSpan w:val="3"/>
+            <w:tcBorders>
+              <w:top w:val="single" w:sz="4" w:space="0" w:color="auto"/>
+              <w:left w:val="single" w:sz="4" w:space="0" w:color="auto"/>
+              <w:bottom w:val="single" w:sz="4" w:space="0" w:color="auto"/>
+              <w:right w:val="single" w:sz="4" w:space="0" w:color="auto"/>
+            </w:tcBorders>
+            <w:hideMark/>
+          </w:tcPr>
+          <w:p>
+            <w:pPr>
+              <w:ind w:left="-7"/>
+              <w:rPr>
+                <w:b/>
+                <w:bCs/>
+                <w:color w:val="000000" w:themeColor="text1"/>
+                <w:sz w:val="18"/>
+                <w:szCs w:val="18"/>
+              </w:rPr>
+            </w:pPr>
+            <w:r>
+              <w:rPr>
+                <w:b/>
+                <w:bCs/>
+                <w:color w:val="000000" w:themeColor="text1"/>
+                <w:sz w:val="18"/>
+                <w:szCs w:val="18"/>
+              </w:rPr>
+              <w:t xml:space="preserve">Observaciones: En este modelo </w:t>
+            </w:r>
+          </w:p>
+          <w:p>
+            <w:pPr>
+              <w:rPr>
+                <w:sz w:val="18"/>
+                <w:szCs w:val="18"/>
+              </w:rPr>
+            </w:pPr>
+            <w:r>
+              <w:rPr>
+                <w:sz w:val="18"/>
+                <w:szCs w:val="18"/>
+              </w:rPr>
+              <w:lastRenderedPageBreak/>
+              <w:t xml:space="preserve">En este modelo </w:t>
+            </w:r>
+            <w:r>
+              <w:rPr>
+                <w:sz w:val="18"/>
+                <w:szCs w:val="18"/>
+              </w:rPr>
+              <w:t xml:space="preserve">la clase </w:t>
+            </w:r>
+            <w:proofErr w:type="spellStart"/>
+            <w:r>
+              <w:rPr>
+                <w:sz w:val="18"/>
+                <w:szCs w:val="18"/>
+              </w:rPr>
+              <w:t>GameObjects</w:t>
+            </w:r>
+            <w:proofErr w:type="spellEnd"/>
+            <w:r>
+              <w:rPr>
+                <w:sz w:val="18"/>
+                <w:szCs w:val="18"/>
+              </w:rPr>
+              <w:t xml:space="preserve"> es abstracta, </w:t>
+            </w:r>
+            <w:r>
+              <w:rPr>
+                <w:sz w:val="18"/>
+                <w:szCs w:val="18"/>
+              </w:rPr>
+              <w:t xml:space="preserve">tiene que </w:t>
+            </w:r>
+            <w:r>
+              <w:rPr>
+                <w:sz w:val="18"/>
+                <w:szCs w:val="18"/>
+              </w:rPr>
+              <w:t>posee</w:t>
+            </w:r>
+            <w:r>
+              <w:rPr>
+                <w:sz w:val="18"/>
+                <w:szCs w:val="18"/>
+              </w:rPr>
+              <w:t xml:space="preserve">r </w:t>
+            </w:r>
+            <w:r>
+              <w:rPr>
+                <w:sz w:val="18"/>
+                <w:szCs w:val="18"/>
+              </w:rPr>
+              <w:t xml:space="preserve">atributos protegidos como posición e imagen, además del método abstracto </w:t>
+            </w:r>
+            <w:proofErr w:type="spellStart"/>
+            <w:proofErr w:type="gramStart"/>
+            <w:r>
+              <w:rPr>
+                <w:sz w:val="18"/>
+                <w:szCs w:val="18"/>
+              </w:rPr>
+              <w:t>display</w:t>
+            </w:r>
+            <w:proofErr w:type="spellEnd"/>
+            <w:r>
+              <w:rPr>
+                <w:sz w:val="18"/>
+                <w:szCs w:val="18"/>
+              </w:rPr>
+              <w:t>(</w:t>
+            </w:r>
+            <w:proofErr w:type="gramEnd"/>
+            <w:r>
+              <w:rPr>
+                <w:sz w:val="18"/>
+                <w:szCs w:val="18"/>
+              </w:rPr>
+              <w:t xml:space="preserve">) y mover(). Además, debe poseer un HUD que visualice la cantidad de vidas del </w:t>
+            </w:r>
+            <w:proofErr w:type="spellStart"/>
+            <w:r>
+              <w:rPr>
+                <w:sz w:val="18"/>
+                <w:szCs w:val="18"/>
+              </w:rPr>
+              <w:t>Shooter</w:t>
+            </w:r>
+            <w:proofErr w:type="spellEnd"/>
+            <w:r>
+              <w:rPr>
+                <w:sz w:val="18"/>
+                <w:szCs w:val="18"/>
+              </w:rPr>
+              <w:t xml:space="preserve">. Utilice un </w:t>
+            </w:r>
+            <w:proofErr w:type="spellStart"/>
+            <w:r>
+              <w:rPr>
+                <w:sz w:val="18"/>
+                <w:szCs w:val="18"/>
+              </w:rPr>
+              <w:t>JoyPad</w:t>
+            </w:r>
+            <w:proofErr w:type="spellEnd"/>
+            <w:r>
+              <w:rPr>
+                <w:sz w:val="18"/>
+                <w:szCs w:val="18"/>
+              </w:rPr>
+              <w:t xml:space="preserve"> para generar los movimientos.</w:t>
+            </w:r>
+          </w:p>
+        </w:tc>
+      </w:tr>
+    </w:tbl>
+    <w:p/>
+    <w:p/>
+    <w:p/>
+    <w:p/>
+    <w:p>
+      <w:pPr>
+        <w:spacing w:after="0" w:line="240" w:lineRule="auto"/>
+      </w:pPr>
+      <w:r>
+        <w:rPr>
+          <w:color w:val="000000" w:themeColor="text1"/>
+          <w:sz w:val="24"/>
+          <w:szCs w:val="24"/>
+          <w14:shadow w14:blurRad="38100" w14:dist="19050" w14:dir="2700000" w14:sx="100000" w14:sy="100000" w14:kx="0" w14:ky="0" w14:algn="tl">
+            <w14:schemeClr w14:val="dk1">
+              <w14:alpha w14:val="60000"/>
+            </w14:schemeClr>
+          </w14:shadow>
+          <w14:textOutline w14:w="0" w14:cap="flat" w14:cmpd="sng" w14:algn="ctr">
+            <w14:noFill/>
+            <w14:prstDash w14:val="solid"/>
+            <w14:round/>
+          </w14:textOutline>
+        </w:rPr>
+        <w:t>Punto 2:</w:t>
+      </w:r>
+      <w:r>
+        <w:t xml:space="preserve"> </w:t>
+      </w:r>
+      <w:r>
+        <w:t>Desarrolle un videojuego que cumpla con las siguientes especificaciones:</w:t>
+      </w:r>
+    </w:p>
+    <w:p>
+      <w:pPr>
+        <w:spacing w:after="0" w:line="240" w:lineRule="auto"/>
+      </w:pPr>
+      <w:r>
+        <w:t>Realice un diagrama de clases</w:t>
+      </w:r>
+    </w:p>
+    <w:p>
+      <w:pPr>
+        <w:spacing w:after="0" w:line="240" w:lineRule="auto"/>
+      </w:pPr>
+    </w:p>
+    <w:p>
+      <w:pPr>
+        <w:spacing w:after="0" w:line="240" w:lineRule="auto"/>
+        <w:jc w:val="center"/>
+      </w:pPr>
+      <w:r>
+        <w:rPr>
+          <w:noProof/>
+        </w:rPr>
+        <w:drawing>
+          <wp:inline distT="0" distB="0" distL="0" distR="0" wp14:anchorId="3B1F228A" wp14:editId="3E0728EE">
+            <wp:extent cx="2324100" cy="1319859"/>
+            <wp:effectExtent l="0" t="0" r="0" b="0"/>
+            <wp:docPr id="5" name="Imagen 5" descr="Forma&#10;&#10;Descripción generada automáticamente"/>
+            <wp:cNvGraphicFramePr>
+              <a:graphicFrameLocks xmlns:a="http://schemas.openxmlformats.org/drawingml/2006/main" noChangeAspect="1"/>
+            </wp:cNvGraphicFramePr>
+            <a:graphic xmlns:a="http://schemas.openxmlformats.org/drawingml/2006/main">
+              <a:graphicData uri="http://schemas.openxmlformats.org/drawingml/2006/picture">
+                <pic:pic xmlns:pic="http://schemas.openxmlformats.org/drawingml/2006/picture">
+                  <pic:nvPicPr>
+                    <pic:cNvPr id="0" name="Imagen 1" descr="Forma&#10;&#10;Descripción generada automáticamente"/>
+                    <pic:cNvPicPr>
+                      <a:picLocks noChangeAspect="1" noChangeArrowheads="1"/>
+                    </pic:cNvPicPr>
+                  </pic:nvPicPr>
+                  <pic:blipFill>
+                    <a:blip r:embed="rId14" cstate="print">
+                      <a:extLst>
+                        <a:ext uri="{28A0092B-C50C-407E-A947-70E740481C1C}">
+                          <a14:useLocalDpi xmlns:a14="http://schemas.microsoft.com/office/drawing/2010/main" val="0"/>
+                        </a:ext>
+                      </a:extLst>
+                    </a:blip>
+                    <a:srcRect/>
+                    <a:stretch>
+                      <a:fillRect/>
+                    </a:stretch>
+                  </pic:blipFill>
+                  <pic:spPr bwMode="auto">
+                    <a:xfrm>
+                      <a:off x="0" y="0"/>
+                      <a:ext cx="2329541" cy="1322949"/>
+                    </a:xfrm>
+                    <a:prstGeom prst="rect">
+                      <a:avLst/>
+                    </a:prstGeom>
+                    <a:noFill/>
+                    <a:ln>
+                      <a:noFill/>
+                    </a:ln>
+                  </pic:spPr>
+                </pic:pic>
+              </a:graphicData>
+            </a:graphic>
+          </wp:inline>
+        </w:drawing>
+      </w:r>
+    </w:p>
+    <w:p>
+      <w:pPr>
+        <w:spacing w:after="0" w:line="240" w:lineRule="auto"/>
+        <w:jc w:val="center"/>
+      </w:pPr>
+    </w:p>
+    <w:p>
+      <w:pPr>
+        <w:spacing w:after="0" w:line="240" w:lineRule="auto"/>
+      </w:pPr>
+      <w:r>
+        <w:t>Como se observa se trata de un dado. El cual al presionar un botón debe generar un número</w:t>
+      </w:r>
+    </w:p>
+    <w:p>
+      <w:pPr>
+        <w:spacing w:after="0" w:line="240" w:lineRule="auto"/>
+      </w:pPr>
+      <w:r>
+        <w:t>aleatorio entre 1 y 6 y dibujarlo. Además, debe mostrar el número en la parte superior</w:t>
+      </w:r>
+    </w:p>
+    <w:p>
+      <w:pPr>
+        <w:spacing w:after="0" w:line="240" w:lineRule="auto"/>
+      </w:pPr>
+      <w:r>
+        <w:t>derecha. Repetir esto cuantas veces lo desee y al finalizar (con otro botón) debe dibujar por</w:t>
+      </w:r>
+    </w:p>
+    <w:p>
+      <w:pPr>
+        <w:spacing w:after="0" w:line="240" w:lineRule="auto"/>
+      </w:pPr>
+      <w:r>
+        <w:t>consola y agrupado en filas de 4 columnas los dados obtenidos.</w:t>
+      </w:r>
+    </w:p>
+    <w:p>
+      <w:pPr>
+        <w:spacing w:after="0" w:line="240" w:lineRule="auto"/>
+      </w:pPr>
+      <w:r>
+        <w:t>Al momento de programar utilice constructores sobrecargados. Considere que el dado se</w:t>
+      </w:r>
+    </w:p>
+    <w:p>
+      <w:pPr>
+        <w:spacing w:after="0" w:line="240" w:lineRule="auto"/>
+      </w:pPr>
+      <w:r>
+        <w:t>muestra en un tablero, este tablero contiene al dado, y al texto.</w:t>
+      </w:r>
+    </w:p>
+    <w:p>
+      <w:pPr>
+        <w:spacing w:after="0" w:line="240" w:lineRule="auto"/>
+      </w:pPr>
+      <w:r>
+        <w:t>Además, almacene cada dado obtenido en un arreglo. Considere aplicar la herencia</w:t>
+      </w:r>
+    </w:p>
+    <w:p>
+      <w:pPr>
+        <w:spacing w:after="0" w:line="240" w:lineRule="auto"/>
+      </w:pPr>
+      <w:r>
+        <w:t xml:space="preserve">respecto de que existe una clase abstracta padre </w:t>
+      </w:r>
+      <w:proofErr w:type="spellStart"/>
+      <w:r>
+        <w:t>GameObject</w:t>
+      </w:r>
+      <w:proofErr w:type="spellEnd"/>
+      <w:r>
+        <w:t>, de la que hereda la posición</w:t>
+      </w:r>
+    </w:p>
+    <w:p>
+      <w:pPr>
+        <w:spacing w:after="0" w:line="240" w:lineRule="auto"/>
+      </w:pPr>
+      <w:r>
+        <w:t xml:space="preserve">y el método abstracto </w:t>
+      </w:r>
+      <w:proofErr w:type="spellStart"/>
+      <w:proofErr w:type="gramStart"/>
+      <w:r>
+        <w:t>display</w:t>
+      </w:r>
+      <w:proofErr w:type="spellEnd"/>
+      <w:r>
+        <w:t>(</w:t>
+      </w:r>
+      <w:proofErr w:type="gramEnd"/>
+      <w:r>
+        <w:t>). Luego recrear otra versión donde use imágenes en lugar de</w:t>
+      </w:r>
+    </w:p>
+    <w:p>
+      <w:pPr>
+        <w:spacing w:after="0" w:line="240" w:lineRule="auto"/>
+      </w:pPr>
+      <w:r>
+        <w:t>dibujar con las primitivas.</w:t>
+      </w:r>
+      <w:r>
+        <w:t xml:space="preserve"> </w:t>
+      </w:r>
+    </w:p>
+    <w:p>
+      <w:pPr>
+        <w:spacing w:after="0" w:line="240" w:lineRule="auto"/>
+      </w:pPr>
+    </w:p>
+    <w:p>
+      <w:pPr>
+        <w:spacing w:after="0" w:line="240" w:lineRule="auto"/>
+      </w:pPr>
+    </w:p>
+    <w:p>
+      <w:pPr>
+        <w:spacing w:after="0" w:line="240" w:lineRule="auto"/>
+      </w:pPr>
+    </w:p>
+    <w:p>
+      <w:pPr>
+        <w:spacing w:after="0" w:line="240" w:lineRule="auto"/>
+      </w:pPr>
+    </w:p>
+    <w:p>
+      <w:pPr>
+        <w:spacing w:after="0" w:line="240" w:lineRule="auto"/>
+      </w:pPr>
+    </w:p>
+    <w:p>
+      <w:pPr>
+        <w:spacing w:after="0" w:line="240" w:lineRule="auto"/>
+      </w:pPr>
+    </w:p>
+    <w:p>
+      <w:pPr>
+        <w:spacing w:after="0" w:line="240" w:lineRule="auto"/>
+      </w:pPr>
+      <w:r>
+        <w:rPr>
+          <w:color w:val="000000" w:themeColor="text1"/>
+          <w14:shadow w14:blurRad="38100" w14:dist="19050" w14:dir="2700000" w14:sx="100000" w14:sy="100000" w14:kx="0" w14:ky="0" w14:algn="tl">
+            <w14:schemeClr w14:val="dk1">
+              <w14:alpha w14:val="60000"/>
+            </w14:schemeClr>
+          </w14:shadow>
+          <w14:textOutline w14:w="0" w14:cap="flat" w14:cmpd="sng" w14:algn="ctr">
+            <w14:noFill/>
+            <w14:prstDash w14:val="solid"/>
+            <w14:round/>
+          </w14:textOutline>
+        </w:rPr>
+        <w:t xml:space="preserve">Punto 3: </w:t>
+      </w:r>
+      <w:r>
+        <w:t xml:space="preserve">Realice el modelado de las clases que intervienen en el juego </w:t>
+      </w:r>
+      <w:proofErr w:type="spellStart"/>
+      <w:r>
+        <w:t>frogger</w:t>
+      </w:r>
+      <w:proofErr w:type="spellEnd"/>
+      <w:r>
+        <w:t xml:space="preserve"> a partir de la</w:t>
+      </w:r>
+    </w:p>
+    <w:p>
+      <w:pPr>
+        <w:spacing w:after="0" w:line="240" w:lineRule="auto"/>
+      </w:pPr>
+      <w:r>
+        <w:t xml:space="preserve">Fig. 1. Realice la construcción de las clases en </w:t>
+      </w:r>
+      <w:proofErr w:type="spellStart"/>
+      <w:r>
+        <w:t>processing</w:t>
+      </w:r>
+      <w:proofErr w:type="spellEnd"/>
+      <w:r>
+        <w:t>. El juego debe llegar a poder</w:t>
+      </w:r>
+    </w:p>
+    <w:p>
+      <w:pPr>
+        <w:spacing w:after="0" w:line="240" w:lineRule="auto"/>
+      </w:pPr>
+      <w:r>
+        <w:t>mostrar en pantalla la visualización de los diferentes objetos modelados. Utilice herencia</w:t>
+      </w:r>
+    </w:p>
+    <w:p>
+      <w:pPr>
+        <w:spacing w:after="0" w:line="240" w:lineRule="auto"/>
+      </w:pPr>
+      <w:r>
+        <w:t>y encapsulamiento para los vehículos. Además, los vehículos deben guardarse en una lista</w:t>
+      </w:r>
+    </w:p>
+    <w:p>
+      <w:pPr>
+        <w:spacing w:after="0" w:line="240" w:lineRule="auto"/>
+      </w:pPr>
+      <w:r>
+        <w:t xml:space="preserve">de objetos que es atributo de la clase </w:t>
+      </w:r>
+      <w:proofErr w:type="spellStart"/>
+      <w:r>
+        <w:t>SpawnerVehiculos</w:t>
+      </w:r>
+      <w:proofErr w:type="spellEnd"/>
+      <w:r>
+        <w:t>.</w:t>
+      </w:r>
+    </w:p>
+    <w:p>
+      <w:pPr>
+        <w:spacing w:after="0" w:line="240" w:lineRule="auto"/>
+      </w:pPr>
+    </w:p>
+    <w:p>
+      <w:pPr>
+        <w:spacing w:after="0" w:line="240" w:lineRule="auto"/>
+      </w:pPr>
+    </w:p>
+    <w:p>
+      <w:pPr>
+        <w:spacing w:after="0" w:line="240" w:lineRule="auto"/>
+      </w:pPr>
+    </w:p>
+    <w:p>
+      <w:pPr>
+        <w:spacing w:after="0" w:line="240" w:lineRule="auto"/>
+      </w:pPr>
+    </w:p>
+    <w:p>
+      <w:pPr>
+        <w:spacing w:after="0" w:line="240" w:lineRule="auto"/>
+      </w:pPr>
+    </w:p>
+    <w:p>
+      <w:pPr>
+        <w:spacing w:after="0" w:line="240" w:lineRule="auto"/>
+        <w:rPr>
+          <w:color w:val="000000" w:themeColor="text1"/>
+          <w14:shadow w14:blurRad="38100" w14:dist="19050" w14:dir="2700000" w14:sx="100000" w14:sy="100000" w14:kx="0" w14:ky="0" w14:algn="tl">
+            <w14:schemeClr w14:val="dk1">
+              <w14:alpha w14:val="60000"/>
+            </w14:schemeClr>
+          </w14:shadow>
+          <w14:textOutline w14:w="0" w14:cap="flat" w14:cmpd="sng" w14:algn="ctr">
+            <w14:noFill/>
+            <w14:prstDash w14:val="solid"/>
+            <w14:round/>
+          </w14:textOutline>
+        </w:rPr>
+      </w:pPr>
+      <w:r>
+        <w:t xml:space="preserve"> </w:t>
+      </w:r>
+      <w:r>
+        <w:rPr>
+          <w:color w:val="000000" w:themeColor="text1"/>
+          <w14:shadow w14:blurRad="38100" w14:dist="19050" w14:dir="2700000" w14:sx="100000" w14:sy="100000" w14:kx="0" w14:ky="0" w14:algn="tl">
+            <w14:schemeClr w14:val="dk1">
+              <w14:alpha w14:val="60000"/>
+            </w14:schemeClr>
+          </w14:shadow>
+          <w14:textOutline w14:w="0" w14:cap="flat" w14:cmpd="sng" w14:algn="ctr">
+            <w14:noFill/>
+            <w14:prstDash w14:val="solid"/>
+            <w14:round/>
+          </w14:textOutline>
+        </w:rPr>
+        <w:t>Punto 4</w:t>
+      </w:r>
+    </w:p>
+    <w:p>
+      <w:pPr>
+        <w:spacing w:after="0" w:line="240" w:lineRule="auto"/>
+      </w:pPr>
       <w:r>
         <w:lastRenderedPageBreak/>
+        <w:t>Considere programar un juego de naves. Debe usar imágenes para las naves, los asteroides</w:t>
+      </w:r>
+    </w:p>
+    <w:p>
+      <w:pPr>
+        <w:spacing w:after="0" w:line="240" w:lineRule="auto"/>
+      </w:pPr>
+      <w:r>
+        <w:t xml:space="preserve">y los enemigos. Aplique herencia. Use una interface denominada </w:t>
+      </w:r>
+      <w:proofErr w:type="spellStart"/>
+      <w:r>
+        <w:t>IDisplayable</w:t>
+      </w:r>
+      <w:proofErr w:type="spellEnd"/>
+      <w:r>
+        <w:t xml:space="preserve"> que tenga</w:t>
+      </w:r>
+    </w:p>
+    <w:p>
+      <w:pPr>
+        <w:spacing w:after="0" w:line="240" w:lineRule="auto"/>
+      </w:pPr>
+      <w:r>
+        <w:t xml:space="preserve">el método </w:t>
+      </w:r>
+      <w:proofErr w:type="spellStart"/>
+      <w:proofErr w:type="gramStart"/>
+      <w:r>
+        <w:t>display</w:t>
+      </w:r>
+      <w:proofErr w:type="spellEnd"/>
+      <w:r>
+        <w:t>(</w:t>
+      </w:r>
+      <w:proofErr w:type="gramEnd"/>
+      <w:r>
+        <w:t xml:space="preserve">). Defina dos interfaces más: </w:t>
+      </w:r>
+      <w:proofErr w:type="spellStart"/>
+      <w:r>
+        <w:t>IMoveable</w:t>
+      </w:r>
+      <w:proofErr w:type="spellEnd"/>
+      <w:r>
+        <w:t xml:space="preserve"> que tenga el método </w:t>
+      </w:r>
+      <w:proofErr w:type="gramStart"/>
+      <w:r>
+        <w:t>mover(</w:t>
+      </w:r>
+      <w:proofErr w:type="gramEnd"/>
+      <w:r>
+        <w:t>) y</w:t>
+      </w:r>
+    </w:p>
+    <w:p>
+      <w:pPr>
+        <w:spacing w:after="0" w:line="240" w:lineRule="auto"/>
+      </w:pPr>
+      <w:r>
+        <w:t xml:space="preserve">Otra </w:t>
+      </w:r>
+      <w:proofErr w:type="spellStart"/>
+      <w:r>
+        <w:t>IControler</w:t>
+      </w:r>
+      <w:proofErr w:type="spellEnd"/>
+      <w:r>
+        <w:t xml:space="preserve"> que tenga el método </w:t>
+      </w:r>
+      <w:proofErr w:type="spellStart"/>
+      <w:proofErr w:type="gramStart"/>
+      <w:r>
+        <w:t>readCommand</w:t>
+      </w:r>
+      <w:proofErr w:type="spellEnd"/>
+      <w:r>
+        <w:t>(</w:t>
+      </w:r>
+      <w:proofErr w:type="gramEnd"/>
+      <w:r>
+        <w:t>);</w:t>
+      </w:r>
+    </w:p>
+    <w:p>
+      <w:pPr>
+        <w:spacing w:after="0" w:line="240" w:lineRule="auto"/>
+      </w:pPr>
+      <w:r>
+        <w:t xml:space="preserve">Usando el sentido común haga que las clases Nave, </w:t>
+      </w:r>
+      <w:proofErr w:type="spellStart"/>
+      <w:r>
+        <w:t>Asteroid</w:t>
+      </w:r>
+      <w:proofErr w:type="spellEnd"/>
+      <w:r>
+        <w:t xml:space="preserve"> y </w:t>
+      </w:r>
+      <w:proofErr w:type="spellStart"/>
+      <w:r>
+        <w:t>Enemy</w:t>
+      </w:r>
+      <w:proofErr w:type="spellEnd"/>
+      <w:r>
+        <w:t xml:space="preserve"> implementen las</w:t>
+      </w:r>
+    </w:p>
+    <w:p>
+      <w:pPr>
+        <w:spacing w:after="0" w:line="240" w:lineRule="auto"/>
+      </w:pPr>
+      <w:r>
+        <w:t>interfaces correspondientes. Finalmente use la dependencia para que la nave dispare</w:t>
+      </w:r>
+      <w:r>
+        <w:t xml:space="preserve"> </w:t>
+      </w:r>
+      <w:r>
+        <w:t>balas que serán almacenadas en una lista de balas. Las balas se deben destruir cuando</w:t>
+      </w:r>
+    </w:p>
+    <w:p>
+      <w:pPr>
+        <w:spacing w:after="0" w:line="240" w:lineRule="auto"/>
+      </w:pPr>
+      <w:r>
+        <w:t>salen de pantalla.</w:t>
+      </w:r>
+    </w:p>
+    <w:p>
+      <w:pPr>
+        <w:spacing w:after="0" w:line="240" w:lineRule="auto"/>
+      </w:pPr>
+      <w:r>
+        <w:rPr>
+          <w:noProof/>
+        </w:rPr>
+        <w:drawing>
+          <wp:inline distT="0" distB="0" distL="0" distR="0" wp14:anchorId="24144236" wp14:editId="383CC924">
+            <wp:extent cx="3362325" cy="3095625"/>
+            <wp:effectExtent l="0" t="0" r="9525" b="9525"/>
+            <wp:docPr id="365275461" name="Imagen 1"/>
+            <wp:cNvGraphicFramePr/>
+            <a:graphic xmlns:a="http://schemas.openxmlformats.org/drawingml/2006/main">
+              <a:graphicData uri="http://schemas.openxmlformats.org/drawingml/2006/picture">
+                <pic:pic xmlns:pic="http://schemas.openxmlformats.org/drawingml/2006/picture">
+                  <pic:nvPicPr>
+                    <pic:cNvPr id="365275461" name="Imagen 1"/>
+                    <pic:cNvPicPr/>
+                  </pic:nvPicPr>
+                  <pic:blipFill>
+                    <a:blip r:embed="rId15"/>
+                    <a:stretch>
+                      <a:fillRect/>
+                    </a:stretch>
+                  </pic:blipFill>
+                  <pic:spPr>
+                    <a:xfrm>
+                      <a:off x="0" y="0"/>
+                      <a:ext cx="3362325" cy="3095625"/>
+                    </a:xfrm>
+                    <a:prstGeom prst="rect">
+                      <a:avLst/>
+                    </a:prstGeom>
+                  </pic:spPr>
+                </pic:pic>
+              </a:graphicData>
+            </a:graphic>
+          </wp:inline>
+        </w:drawing>
+      </w:r>
+    </w:p>
+    <w:p>
+      <w:pPr>
+        <w:spacing w:after="0" w:line="240" w:lineRule="auto"/>
+      </w:pPr>
+    </w:p>
+    <w:p>
+      <w:pPr>
+        <w:spacing w:after="0" w:line="240" w:lineRule="auto"/>
+      </w:pPr>
+    </w:p>
+    <w:p>
+      <w:pPr>
+        <w:spacing w:after="0" w:line="240" w:lineRule="auto"/>
+      </w:pPr>
+    </w:p>
+    <w:p>
+      <w:pPr>
+        <w:spacing w:after="0" w:line="240" w:lineRule="auto"/>
+      </w:pPr>
+    </w:p>
+    <w:p>
+      <w:pPr>
+        <w:spacing w:after="0" w:line="240" w:lineRule="auto"/>
+      </w:pPr>
+    </w:p>
+    <w:p>
+      <w:pPr>
+        <w:spacing w:after="0" w:line="240" w:lineRule="auto"/>
+      </w:pPr>
+    </w:p>
+    <w:p>
+      <w:pPr>
+        <w:spacing w:after="0" w:line="240" w:lineRule="auto"/>
+      </w:pPr>
+    </w:p>
+    <w:p>
+      <w:pPr>
+        <w:spacing w:after="0" w:line="240" w:lineRule="auto"/>
+      </w:pPr>
+    </w:p>
+    <w:p>
+      <w:pPr>
+        <w:spacing w:after="0" w:line="240" w:lineRule="auto"/>
+      </w:pPr>
+    </w:p>
+    <w:p>
+      <w:pPr>
+        <w:spacing w:after="0" w:line="240" w:lineRule="auto"/>
+      </w:pPr>
+    </w:p>
+    <w:p>
+      <w:pPr>
+        <w:spacing w:after="0" w:line="240" w:lineRule="auto"/>
+      </w:pPr>
+    </w:p>
+    <w:p>
+      <w:pPr>
+        <w:spacing w:after="0" w:line="240" w:lineRule="auto"/>
+      </w:pPr>
+    </w:p>
+    <w:p>
+      <w:pPr>
+        <w:spacing w:after="0" w:line="240" w:lineRule="auto"/>
+      </w:pPr>
+    </w:p>
+    <w:p>
+      <w:pPr>
+        <w:spacing w:after="0" w:line="240" w:lineRule="auto"/>
+      </w:pPr>
+    </w:p>
+    <w:p>
+      <w:pPr>
+        <w:spacing w:after="0" w:line="240" w:lineRule="auto"/>
+      </w:pPr>
+      <w:r>
+        <w:t xml:space="preserve">Figura 1. Modelo juego </w:t>
+      </w:r>
+      <w:proofErr w:type="spellStart"/>
+      <w:r>
+        <w:t>Fogger</w:t>
+      </w:r>
+      <w:proofErr w:type="spellEnd"/>
+    </w:p>
+    <w:p>
+      <w:pPr>
+        <w:rPr>
+          <w:rFonts w:cstheme="minorHAnsi"/>
+        </w:rPr>
+      </w:pPr>
+    </w:p>
+    <w:p>
+      <w:pPr>
+        <w:rPr>
+          <w:rFonts w:cstheme="minorHAnsi"/>
+          <w:color w:val="000000" w:themeColor="text1"/>
+          <w:sz w:val="24"/>
+          <w:szCs w:val="24"/>
+          <w14:shadow w14:blurRad="38100" w14:dist="19050" w14:dir="2700000" w14:sx="100000" w14:sy="100000" w14:kx="0" w14:ky="0" w14:algn="tl">
+            <w14:schemeClr w14:val="dk1">
+              <w14:alpha w14:val="60000"/>
+            </w14:schemeClr>
+          </w14:shadow>
+          <w14:textOutline w14:w="0" w14:cap="flat" w14:cmpd="sng" w14:algn="ctr">
+            <w14:noFill/>
+            <w14:prstDash w14:val="solid"/>
+            <w14:round/>
+          </w14:textOutline>
+        </w:rPr>
+      </w:pPr>
+    </w:p>
+    <w:p>
+      <w:pPr>
+        <w:rPr>
+          <w:color w:val="000000" w:themeColor="text1"/>
+          <w:sz w:val="24"/>
+          <w:szCs w:val="24"/>
+          <w14:shadow w14:blurRad="38100" w14:dist="19050" w14:dir="2700000" w14:sx="100000" w14:sy="100000" w14:kx="0" w14:ky="0" w14:algn="tl">
+            <w14:schemeClr w14:val="dk1">
+              <w14:alpha w14:val="60000"/>
+            </w14:schemeClr>
+          </w14:shadow>
+          <w14:textOutline w14:w="0" w14:cap="flat" w14:cmpd="sng" w14:algn="ctr">
+            <w14:noFill/>
+            <w14:prstDash w14:val="solid"/>
+            <w14:round/>
+          </w14:textOutline>
+        </w:rPr>
+      </w:pPr>
+    </w:p>
+    <w:p>
+      <w:pPr>
+        <w:rPr>
+          <w:color w:val="000000" w:themeColor="text1"/>
+          <w:sz w:val="24"/>
+          <w:szCs w:val="24"/>
+          <w14:shadow w14:blurRad="38100" w14:dist="19050" w14:dir="2700000" w14:sx="100000" w14:sy="100000" w14:kx="0" w14:ky="0" w14:algn="tl">
+            <w14:schemeClr w14:val="dk1">
+              <w14:alpha w14:val="60000"/>
+            </w14:schemeClr>
+          </w14:shadow>
+          <w14:textOutline w14:w="0" w14:cap="flat" w14:cmpd="sng" w14:algn="ctr">
+            <w14:noFill/>
+            <w14:prstDash w14:val="solid"/>
+            <w14:round/>
+          </w14:textOutline>
+        </w:rPr>
+      </w:pPr>
+    </w:p>
+    <w:p>
+      <w:pPr>
+        <w:rPr>
+          <w:color w:val="000000" w:themeColor="text1"/>
+          <w:sz w:val="24"/>
+          <w:szCs w:val="24"/>
+          <w14:shadow w14:blurRad="38100" w14:dist="19050" w14:dir="2700000" w14:sx="100000" w14:sy="100000" w14:kx="0" w14:ky="0" w14:algn="tl">
+            <w14:schemeClr w14:val="dk1">
+              <w14:alpha w14:val="60000"/>
+            </w14:schemeClr>
+          </w14:shadow>
+          <w14:textOutline w14:w="0" w14:cap="flat" w14:cmpd="sng" w14:algn="ctr">
+            <w14:noFill/>
+            <w14:prstDash w14:val="solid"/>
+            <w14:round/>
+          </w14:textOutline>
+        </w:rPr>
+      </w:pPr>
+    </w:p>
+    <w:p>
+      <w:pPr>
+        <w:rPr>
+          <w:color w:val="000000" w:themeColor="text1"/>
+          <w:sz w:val="24"/>
+          <w:szCs w:val="24"/>
+          <w14:shadow w14:blurRad="38100" w14:dist="19050" w14:dir="2700000" w14:sx="100000" w14:sy="100000" w14:kx="0" w14:ky="0" w14:algn="tl">
+            <w14:schemeClr w14:val="dk1">
+              <w14:alpha w14:val="60000"/>
+            </w14:schemeClr>
+          </w14:shadow>
+          <w14:textOutline w14:w="0" w14:cap="flat" w14:cmpd="sng" w14:algn="ctr">
+            <w14:noFill/>
+            <w14:prstDash w14:val="solid"/>
+            <w14:round/>
+          </w14:textOutline>
+        </w:rPr>
+      </w:pPr>
+    </w:p>
+    <w:p>
+      <w:pPr>
+        <w:rPr>
+          <w:color w:val="000000" w:themeColor="text1"/>
+          <w:sz w:val="24"/>
+          <w:szCs w:val="24"/>
+          <w14:shadow w14:blurRad="38100" w14:dist="19050" w14:dir="2700000" w14:sx="100000" w14:sy="100000" w14:kx="0" w14:ky="0" w14:algn="tl">
+            <w14:schemeClr w14:val="dk1">
+              <w14:alpha w14:val="60000"/>
+            </w14:schemeClr>
+          </w14:shadow>
+          <w14:textOutline w14:w="0" w14:cap="flat" w14:cmpd="sng" w14:algn="ctr">
+            <w14:noFill/>
+            <w14:prstDash w14:val="solid"/>
+            <w14:round/>
+          </w14:textOutline>
+        </w:rPr>
+      </w:pPr>
+    </w:p>
+    <w:p>
+      <w:pPr>
+        <w:rPr>
+          <w:color w:val="000000" w:themeColor="text1"/>
+          <w:sz w:val="24"/>
+          <w:szCs w:val="24"/>
+          <w14:shadow w14:blurRad="38100" w14:dist="19050" w14:dir="2700000" w14:sx="100000" w14:sy="100000" w14:kx="0" w14:ky="0" w14:algn="tl">
+            <w14:schemeClr w14:val="dk1">
+              <w14:alpha w14:val="60000"/>
+            </w14:schemeClr>
+          </w14:shadow>
+          <w14:textOutline w14:w="0" w14:cap="flat" w14:cmpd="sng" w14:algn="ctr">
+            <w14:noFill/>
+            <w14:prstDash w14:val="solid"/>
+            <w14:round/>
+          </w14:textOutline>
+        </w:rPr>
+      </w:pPr>
+    </w:p>
+    <w:p>
+      <w:pPr>
+        <w:rPr>
+          <w:sz w:val="24"/>
+          <w:szCs w:val="24"/>
+          <w14:shadow w14:blurRad="38100" w14:dist="19050" w14:dir="2700000" w14:sx="100000" w14:sy="100000" w14:kx="0" w14:ky="0" w14:algn="tl">
+            <w14:schemeClr w14:val="dk1">
+              <w14:alpha w14:val="60000"/>
+            </w14:schemeClr>
+          </w14:shadow>
+          <w14:textOutline w14:w="0" w14:cap="flat" w14:cmpd="sng" w14:algn="ctr">
+            <w14:noFill/>
+            <w14:prstDash w14:val="solid"/>
+            <w14:round/>
+          </w14:textOutline>
+        </w:rPr>
+      </w:pPr>
+    </w:p>
+    <w:p>
+      <w:r>
         <w:t>Conclusión</w:t>
       </w:r>
     </w:p>
@@ -1731,7 +3578,21 @@
               <w:sz w:val="20"/>
               <w:szCs w:val="20"/>
             </w:rPr>
-            <w:t xml:space="preserve"> / Actividad</w:t>
+            <w:t xml:space="preserve"> </w:t>
+          </w:r>
+          <w:r>
+            <w:rPr>
+              <w:sz w:val="20"/>
+              <w:szCs w:val="20"/>
+            </w:rPr>
+            <w:t>2</w:t>
+          </w:r>
+          <w:r>
+            <w:rPr>
+              <w:sz w:val="20"/>
+              <w:szCs w:val="20"/>
+            </w:rPr>
+            <w:t>/ Actividad</w:t>
           </w:r>
         </w:p>
       </w:tc>
@@ -1768,7 +3629,7 @@
               <v:shape id="_x0000_i1026" type="#_x0000_t75" style="width:78.15pt;height:44.85pt" o:ole="">
                 <v:imagedata r:id="rId2" o:title=""/>
               </v:shape>
-              <o:OLEObject Type="Embed" ProgID="PBrush" ShapeID="_x0000_i1026" DrawAspect="Content" ObjectID="_1777062333" r:id="rId3"/>
+              <o:OLEObject Type="Embed" ProgID="PBrush" ShapeID="_x0000_i1026" DrawAspect="Content" ObjectID="_1777068204" r:id="rId3"/>
             </w:object>
           </w:r>
         </w:p>
@@ -1986,7 +3847,7 @@
               <v:shape id="_x0000_i1027" type="#_x0000_t75" style="width:78.15pt;height:44.85pt">
                 <v:imagedata r:id="rId2" o:title=""/>
               </v:shape>
-              <o:OLEObject Type="Embed" ProgID="PBrush" ShapeID="_x0000_i1027" DrawAspect="Content" ObjectID="_1777062334" r:id="rId3"/>
+              <o:OLEObject Type="Embed" ProgID="PBrush" ShapeID="_x0000_i1027" DrawAspect="Content" ObjectID="_1777068205" r:id="rId3"/>
             </w:object>
           </w:r>
         </w:p>

</xml_diff>